<commit_message>
fixed formating & added new search
</commit_message>
<xml_diff>
--- a/conclusions/D-700/D-700.docx
+++ b/conclusions/D-700/D-700.docx
@@ -475,7 +475,7 @@
               <w:rPr>
                 <w:lang w:val="en-US"/>
               </w:rPr>
-              <w:t>2021-02-26</w:t>
+              <w:t>30.04.2021</w:t>
             </w:r>
           </w:p>
         </w:tc>
@@ -521,6 +521,15 @@
                 <w:lang w:val="en-US"/>
               </w:rPr>
             </w:pPr>
+            <w:r>
+              <w:rPr>
+                <w:rFonts w:ascii="Times New Roman" w:hAnsi="Times New Roman"/>
+                <w:sz w:val="18"/>
+                <w:szCs w:val="18"/>
+                <w:lang w:val="en-US"/>
+              </w:rPr>
+              <w:t>2312312312312312312</w:t>
+            </w:r>
           </w:p>
         </w:tc>
       </w:tr>
@@ -614,6 +623,15 @@
                 <w:lang w:val="en-US"/>
               </w:rPr>
             </w:pPr>
+            <w:r>
+              <w:rPr>
+                <w:rFonts w:ascii="Times New Roman" w:hAnsi="Times New Roman"/>
+                <w:sz w:val="18"/>
+                <w:szCs w:val="18"/>
+                <w:lang w:val="en-US"/>
+              </w:rPr>
+              <w:t>312312313123123123123123</w:t>
+            </w:r>
           </w:p>
         </w:tc>
       </w:tr>
@@ -713,7 +731,7 @@
                 <w:szCs w:val="18"/>
                 <w:lang w:val="en-US"/>
               </w:rPr>
-              <w:t>123456789</w:t>
+              <w:t>12312213</w:t>
             </w:r>
           </w:p>
         </w:tc>
@@ -774,7 +792,7 @@
                 <w:szCs w:val="18"/>
                 <w:lang w:val="en-US"/>
               </w:rPr>
-              <w:t>Не имеет опыт договорных отношений</w:t>
+              <w:t>Имеет опыт договорных отношений</w:t>
             </w:r>
           </w:p>
         </w:tc>
@@ -825,6 +843,15 @@
                 <w:lang w:val="en-US"/>
               </w:rPr>
             </w:pPr>
+            <w:r>
+              <w:rPr>
+                <w:rFonts w:ascii="Times New Roman" w:hAnsi="Times New Roman"/>
+                <w:sz w:val="18"/>
+                <w:szCs w:val="18"/>
+                <w:lang w:val="en-US"/>
+              </w:rPr>
+              <w:t>Проверка на благонадежность</w:t>
+            </w:r>
           </w:p>
         </w:tc>
         <w:tc>
@@ -961,7 +988,7 @@
                 <w:szCs w:val="18"/>
                 <w:lang w:val="en-US"/>
               </w:rPr>
-              <w:t>0</w:t>
+              <w:t>1234134132 c НДС</w:t>
             </w:r>
           </w:p>
         </w:tc>
@@ -1184,7 +1211,7 @@
                 <w:szCs w:val="18"/>
                 <w:lang w:val="en-US"/>
               </w:rPr>
-              <w:t>Возможно</w:t>
+              <w:t>ВОЗМОЖНО</w:t>
             </w:r>
           </w:p>
         </w:tc>
@@ -1199,19 +1226,6 @@
           <w:iCs/>
           <w:sz w:val="16"/>
           <w:szCs w:val="16"/>
-        </w:rPr>
-      </w:pPr>
-    </w:p>
-    <w:p>
-      <w:pPr>
-        <w:spacing w:after="0" w:line="240" w:lineRule="auto"/>
-        <w:ind w:left="709" w:hanging="851"/>
-        <w:rPr>
-          <w:rFonts w:ascii="Times New Roman" w:hAnsi="Times New Roman"/>
-          <w:b/>
-          <w:iCs/>
-          <w:sz w:val="24"/>
-          <w:szCs w:val="24"/>
         </w:rPr>
       </w:pPr>
     </w:p>
@@ -1362,6 +1376,63 @@
     <w:p>
       <w:pPr>
         <w:spacing w:after="0" w:line="240" w:lineRule="auto"/>
+        <w:ind w:left="709" w:hanging="851"/>
+        <w:rPr>
+          <w:rFonts w:ascii="Times New Roman" w:hAnsi="Times New Roman"/>
+          <w:b/>
+          <w:iCs/>
+          <w:sz w:val="24"/>
+          <w:szCs w:val="24"/>
+        </w:rPr>
+      </w:pPr>
+      <w:r>
+        <w:rPr>
+          <w:rFonts w:ascii="Times New Roman" w:hAnsi="Times New Roman"/>
+          <w:b/>
+          <w:iCs/>
+          <w:sz w:val="24"/>
+          <w:szCs w:val="24"/>
+          <w:lang w:val="en-US"/>
+        </w:rPr>
+        <w:t>Программист</w:t>
+      </w:r>
+      <w:r>
+        <w:rPr>
+          <w:rFonts w:ascii="Times New Roman" w:hAnsi="Times New Roman"/>
+          <w:b/>
+          <w:iCs/>
+          <w:sz w:val="24"/>
+          <w:szCs w:val="24"/>
+        </w:rPr>
+        <w:t xml:space="preserve">, </w:t>
+      </w:r>
+    </w:p>
+    <w:p>
+      <w:pPr>
+        <w:spacing w:after="0" w:line="240" w:lineRule="auto"/>
+        <w:ind w:left="709" w:hanging="851"/>
+        <w:rPr>
+          <w:rFonts w:ascii="Times New Roman" w:hAnsi="Times New Roman"/>
+          <w:b/>
+          <w:iCs/>
+          <w:sz w:val="24"/>
+          <w:szCs w:val="24"/>
+        </w:rPr>
+      </w:pPr>
+      <w:r>
+        <w:rPr>
+          <w:rFonts w:ascii="Times New Roman" w:hAnsi="Times New Roman"/>
+          <w:b/>
+          <w:iCs/>
+          <w:sz w:val="24"/>
+          <w:szCs w:val="24"/>
+        </w:rPr>
+        <w:t>Иванов Иван Иванович</w:t>
+      </w:r>
+    </w:p>
+    <w:p>
+      <w:pPr>
+        <w:spacing w:after="0" w:line="240" w:lineRule="auto"/>
         <w:ind w:left="709" w:right="-1" w:hanging="851"/>
         <w:rPr>
           <w:rFonts w:ascii="Times New Roman" w:hAnsi="Times New Roman"/>
@@ -1462,7 +1533,44 @@
           <w:sz w:val="16"/>
           <w:szCs w:val="24"/>
         </w:rPr>
-        <w:t xml:space="preserve">Кантатные данные:  </w:t>
+        <w:t>К</w:t>
+      </w:r>
+      <w:r>
+        <w:rPr>
+          <w:rFonts w:ascii="Times New Roman" w:hAnsi="Times New Roman"/>
+          <w:iCs/>
+          <w:sz w:val="16"/>
+          <w:szCs w:val="24"/>
+          <w:lang w:val="en-US"/>
+        </w:rPr>
+        <w:t>o</w:t>
+      </w:r>
+      <w:r>
+        <w:rPr>
+          <w:rFonts w:ascii="Times New Roman" w:hAnsi="Times New Roman"/>
+          <w:iCs/>
+          <w:sz w:val="16"/>
+          <w:szCs w:val="24"/>
+        </w:rPr>
+        <w:t>нта</w:t>
+      </w:r>
+      <w:r>
+        <w:rPr>
+          <w:rFonts w:ascii="Times New Roman" w:hAnsi="Times New Roman"/>
+          <w:iCs/>
+          <w:sz w:val="16"/>
+          <w:szCs w:val="24"/>
+        </w:rPr>
+        <w:t>к</w:t>
+      </w:r>
+      <w:r>
+        <w:rPr>
+          <w:rFonts w:ascii="Times New Roman" w:hAnsi="Times New Roman"/>
+          <w:iCs/>
+          <w:sz w:val="16"/>
+          <w:szCs w:val="24"/>
+        </w:rPr>
+        <w:t xml:space="preserve">тные данные:  </w:t>
       </w:r>
     </w:p>
     <w:p>

</xml_diff>

<commit_message>
fixed and found out a dug in TestFunc
</commit_message>
<xml_diff>
--- a/conclusions/D-700/D-700.docx
+++ b/conclusions/D-700/D-700.docx
@@ -475,7 +475,7 @@
               <w:rPr>
                 <w:lang w:val="en-US"/>
               </w:rPr>
-              <w:t>04.05.2021</w:t>
+              <w:t>06.05.2021</w:t>
             </w:r>
           </w:p>
         </w:tc>
@@ -512,7 +512,7 @@
           </w:tcPr>
           <w:p>
             <w:pPr>
-              <w:pStyle w:val="NoSpacing"/>
+              <w:pStyle w:val="a8"/>
               <w:jc w:val="both"/>
               <w:rPr>
                 <w:rFonts w:ascii="Times New Roman" w:hAnsi="Times New Roman"/>
@@ -521,6 +521,15 @@
                 <w:lang w:val="en-US"/>
               </w:rPr>
             </w:pPr>
+            <w:r>
+              <w:rPr>
+                <w:rFonts w:ascii="Times New Roman" w:hAnsi="Times New Roman"/>
+                <w:sz w:val="18"/>
+                <w:szCs w:val="18"/>
+                <w:lang w:val="en-US"/>
+              </w:rPr>
+              <w:t>11111111111111111111</w:t>
+            </w:r>
           </w:p>
         </w:tc>
       </w:tr>
@@ -606,7 +615,7 @@
           </w:tcPr>
           <w:p>
             <w:pPr>
-              <w:pStyle w:val="NoSpacing"/>
+              <w:pStyle w:val="a8"/>
               <w:rPr>
                 <w:rFonts w:ascii="Times New Roman" w:hAnsi="Times New Roman"/>
                 <w:sz w:val="18"/>
@@ -614,6 +623,15 @@
                 <w:lang w:val="en-US"/>
               </w:rPr>
             </w:pPr>
+            <w:r>
+              <w:rPr>
+                <w:rFonts w:ascii="Times New Roman" w:hAnsi="Times New Roman"/>
+                <w:sz w:val="18"/>
+                <w:szCs w:val="18"/>
+                <w:lang w:val="en-US"/>
+              </w:rPr>
+              <w:t>111111111111111111111111111111111111111111111111111111111111111111111111111111111111111111111111111111111111111111111111111111111111111111111111111111111111111111111111111111111111</w:t>
+            </w:r>
           </w:p>
         </w:tc>
       </w:tr>
@@ -670,7 +688,7 @@
                 <w:szCs w:val="18"/>
                 <w:lang w:val="en-US"/>
               </w:rPr>
-              <w:t>оо атмосфера</w:t>
+              <w:t>111111111111111111111111111111111111111111111111111111111111111111111111111111111111111111111111111111111111111111111111111111111111111111111111111111111111111111111111111111111111111111111111111111111111111111111111111111111111111111111111111111111111111</w:t>
             </w:r>
           </w:p>
         </w:tc>
@@ -722,7 +740,7 @@
                 <w:szCs w:val="18"/>
                 <w:lang w:val="en-US"/>
               </w:rPr>
-              <w:t>123</w:t>
+              <w:t>111111111111</w:t>
             </w:r>
           </w:p>
         </w:tc>
@@ -765,7 +783,7 @@
           </w:tcPr>
           <w:p>
             <w:pPr>
-              <w:pStyle w:val="NoSpacing"/>
+              <w:pStyle w:val="a8"/>
               <w:jc w:val="both"/>
               <w:rPr>
                 <w:rFonts w:ascii="Times New Roman" w:hAnsi="Times New Roman"/>
@@ -834,6 +852,15 @@
                 <w:lang w:val="en-US"/>
               </w:rPr>
             </w:pPr>
+            <w:r>
+              <w:rPr>
+                <w:rFonts w:ascii="Times New Roman" w:hAnsi="Times New Roman"/>
+                <w:sz w:val="18"/>
+                <w:szCs w:val="18"/>
+                <w:lang w:val="en-US"/>
+              </w:rPr>
+              <w:t>Заключение дополнительного соглашения</w:t>
+            </w:r>
           </w:p>
         </w:tc>
         <w:tc>
@@ -845,7 +872,7 @@
           </w:tcPr>
           <w:p>
             <w:pPr>
-              <w:pStyle w:val="NoSpacing"/>
+              <w:pStyle w:val="a8"/>
               <w:jc w:val="both"/>
               <w:rPr>
                 <w:rFonts w:ascii="Times New Roman" w:hAnsi="Times New Roman"/>
@@ -895,7 +922,7 @@
           </w:tcPr>
           <w:p>
             <w:pPr>
-              <w:pStyle w:val="NoSpacing"/>
+              <w:pStyle w:val="a8"/>
               <w:jc w:val="both"/>
               <w:rPr>
                 <w:rFonts w:ascii="Times New Roman" w:hAnsi="Times New Roman"/>
@@ -905,6 +932,16 @@
                 <w:lang w:val="en-US"/>
               </w:rPr>
             </w:pPr>
+            <w:r>
+              <w:rPr>
+                <w:rFonts w:ascii="Times New Roman" w:hAnsi="Times New Roman"/>
+                <w:color w:val="000000"/>
+                <w:sz w:val="18"/>
+                <w:szCs w:val="18"/>
+                <w:lang w:val="en-US"/>
+              </w:rPr>
+              <w:t>111111111111111111111111111111111111111111111111111111111111111111111111111111111111111111111111111111111111111111111111111111111111111111111111111111111111111111111111111111111111111111111111111111111111111111111111111111111111111111111111111111111111111</w:t>
+            </w:r>
           </w:p>
         </w:tc>
         <w:tc>
@@ -915,7 +952,7 @@
           </w:tcPr>
           <w:p>
             <w:pPr>
-              <w:pStyle w:val="NoSpacing"/>
+              <w:pStyle w:val="a8"/>
               <w:jc w:val="both"/>
               <w:rPr>
                 <w:rFonts w:ascii="Times New Roman" w:hAnsi="Times New Roman"/>
@@ -952,7 +989,7 @@
           </w:tcPr>
           <w:p>
             <w:pPr>
-              <w:pStyle w:val="NoSpacing"/>
+              <w:pStyle w:val="a8"/>
               <w:jc w:val="both"/>
               <w:rPr>
                 <w:rFonts w:ascii="Times New Roman" w:hAnsi="Times New Roman"/>
@@ -970,7 +1007,7 @@
                 <w:szCs w:val="18"/>
                 <w:lang w:val="en-US"/>
               </w:rPr>
-              <w:t>0 без НДС</w:t>
+              <w:t>111111111111111111111111111111 (Включая НДС 1,85185185185185E+28)</w:t>
             </w:r>
           </w:p>
         </w:tc>
@@ -1053,7 +1090,70 @@
           </w:tcPr>
           <w:p>
             <w:pPr>
-              <w:pStyle w:val="NoSpacing"/>
+              <w:pStyle w:val="a8"/>
+              <w:jc w:val="both"/>
+              <w:rPr>
+                <w:rFonts w:ascii="Times New Roman" w:hAnsi="Times New Roman"/>
+                <w:sz w:val="20"/>
+                <w:szCs w:val="20"/>
+                <w:lang w:val="en-US"/>
+              </w:rPr>
+            </w:pPr>
+            <w:r>
+              <w:rPr>
+                <w:rFonts w:ascii="Times New Roman" w:hAnsi="Times New Roman"/>
+                <w:sz w:val="20"/>
+                <w:szCs w:val="20"/>
+                <w:lang w:val="en-US"/>
+              </w:rPr>
+              <w:t>4.1. Наличие у контрагента задолженности по налогам, сборам, иным платежам, размер которых превышает 5% балансовой стоимости активов контрагента на последний завершенный отчётный год</w:t>
+            </w:r>
+          </w:p>
+          <w:p>
+            <w:pPr>
+              <w:pStyle w:val="a8"/>
+              <w:jc w:val="both"/>
+              <w:rPr>
+                <w:rFonts w:ascii="Times New Roman" w:hAnsi="Times New Roman"/>
+                <w:sz w:val="20"/>
+                <w:szCs w:val="20"/>
+                <w:lang w:val="en-US"/>
+              </w:rPr>
+            </w:pPr>
+            <w:r>
+              <w:rPr>
+                <w:rFonts w:ascii="Times New Roman" w:hAnsi="Times New Roman"/>
+                <w:sz w:val="20"/>
+                <w:szCs w:val="20"/>
+                <w:lang w:val="en-US"/>
+              </w:rPr>
+              <w:t xml:space="preserve">8. Контрагент включен как в реестр недобросовестных поставщиков (подрядчиков, исполнителей) ООО «МИП-Строй №1», так и в другие аналогичные реестры, в том числе и на государственном уровне </w:t>
+            </w:r>
+          </w:p>
+          <w:p>
+            <w:pPr>
+              <w:pStyle w:val="a8"/>
+              <w:jc w:val="both"/>
+              <w:rPr>
+                <w:rFonts w:ascii="Times New Roman" w:hAnsi="Times New Roman"/>
+                <w:sz w:val="20"/>
+                <w:szCs w:val="20"/>
+                <w:lang w:val="en-US"/>
+              </w:rPr>
+            </w:pPr>
+            <w:r>
+              <w:rPr>
+                <w:rFonts w:ascii="Times New Roman" w:hAnsi="Times New Roman"/>
+                <w:sz w:val="20"/>
+                <w:szCs w:val="20"/>
+                <w:lang w:val="en-US"/>
+              </w:rPr>
+              <w:t>17. За последние 2 года вынесены решения суда по делам, связанным с недобросовестным выполнением своих обязательств (отказ от исполнения / просрочка исполнения / некачественное исполнение), размер которых превышает 10% размера балансовой стоимости активов контрагента на последний завершенный отчётный год</w:t>
+            </w:r>
+          </w:p>
+          <w:p>
+            <w:pPr>
+              <w:pStyle w:val="a8"/>
               <w:jc w:val="both"/>
               <w:rPr>
                 <w:rFonts w:ascii="Times New Roman" w:hAnsi="Times New Roman"/>
@@ -1117,7 +1217,304 @@
           </w:tcPr>
           <w:p>
             <w:pPr>
-              <w:pStyle w:val="NoSpacing"/>
+              <w:pStyle w:val="a8"/>
+              <w:jc w:val="both"/>
+              <w:rPr>
+                <w:rFonts w:ascii="Times New Roman" w:hAnsi="Times New Roman"/>
+                <w:sz w:val="20"/>
+                <w:szCs w:val="20"/>
+                <w:lang w:val="en-US"/>
+              </w:rPr>
+            </w:pPr>
+            <w:r>
+              <w:rPr>
+                <w:rFonts w:ascii="Times New Roman" w:hAnsi="Times New Roman"/>
+                <w:sz w:val="20"/>
+                <w:szCs w:val="20"/>
+                <w:lang w:val="en-US"/>
+              </w:rPr>
+              <w:t>п.4.1. 111111111111111111111111111111111111111111111111111111111111111111111111111111111111111111111111111111111111111111111111111111111111111111111111111111111111111111111111111111111111111111111111111111111111111111111111111111111111111111111111111111111111111111111111111111111111111111111111111111111111111111111111111111111111111111111111111111111111111111111111111111111111111111111111111111111111111111111111111111111111111111111111111111111111111111111111111111111111111111111111111111111111111111111111111111111111111111111111111111111111111111111111111111111111111111111111111111111111111111111111111111111111111111111111111111111111111111111111111111111111111111111111111111111111111111111111111111111111111111111111111111111111111111111111111111111111111111111111111111111111111111111111111111111111111111111111111111111111111111111111111111111111111111111111111111111111111111111111111111111111111111111111111111111111111111111111111111111111111111111111111111111111111111111111111111111111111111111111111111111111111111111111111111111111111111111111111111111111111111111111111111111111111111111111111111111111111111111111111111111111111111111111111111111111111111111111111111111111111111111111111111111111111111111111111111111111111111111111111111111111</w:t>
+            </w:r>
+          </w:p>
+          <w:p>
+            <w:pPr>
+              <w:pStyle w:val="a8"/>
+              <w:jc w:val="both"/>
+              <w:rPr>
+                <w:rFonts w:ascii="Times New Roman" w:hAnsi="Times New Roman"/>
+                <w:sz w:val="20"/>
+                <w:szCs w:val="20"/>
+                <w:lang w:val="en-US"/>
+              </w:rPr>
+            </w:pPr>
+            <w:r>
+              <w:rPr>
+                <w:rFonts w:ascii="Times New Roman" w:hAnsi="Times New Roman"/>
+                <w:sz w:val="20"/>
+                <w:szCs w:val="20"/>
+                <w:lang w:val="en-US"/>
+              </w:rPr>
+              <w:t>п.8. 111111111111111111111111111111111111111111111111111111111111111111111111111111111111111111111111111111111111111111111111111111111111111111111111111111111111111111111111111111111111111111111111111111111111111111111111111111111111111111111111111111111111111111111111111111111111111111111111111111111111111111111111111111111111111111111111111111111111111111111111111111111111111111111111111111111111111111111111111111111111111111111111111111111111111111111111111111111111111111111111111111111111111111111111111111111111111111111111111111111111111111111111111111111111111111111111111111111111111111111111111111111111111111111111111111111111111111111111111111111111111111111111111111111111111111111111111111111111111111111111111111111111111111111111111111111111111111111111111111111111111111111111111111111111111111111111111111111111111111111111111111111111111111111111111111111111111111111111111111111111111111111111111111111111111111111111111111111111111111111111111111111111111111111111111111111111111111111111111111111111111111111111111111111111111111111111111111111111111111111111111111111111111111111111111111111111111111111111111111111111111111111111111111111111111111111111111111111111111111111111111111111111111111111111111111111111111111111111111111111111</w:t>
+            </w:r>
+          </w:p>
+          <w:p>
+            <w:pPr>
+              <w:pStyle w:val="a8"/>
+              <w:jc w:val="both"/>
+              <w:rPr>
+                <w:rFonts w:ascii="Times New Roman" w:hAnsi="Times New Roman"/>
+                <w:sz w:val="20"/>
+                <w:szCs w:val="20"/>
+                <w:lang w:val="en-US"/>
+              </w:rPr>
+            </w:pPr>
+            <w:r>
+              <w:rPr>
+                <w:rFonts w:ascii="Times New Roman" w:hAnsi="Times New Roman"/>
+                <w:sz w:val="20"/>
+                <w:szCs w:val="20"/>
+                <w:lang w:val="en-US"/>
+              </w:rPr>
+              <w:t>111111111111111111111111111111111111111111111111111111111111111111111111111111111111111111111111111111111111111111111111111111111111111111111111111111111111111111111111111111111111111111111111111111111111111111111111111111111111111111111111111111111111111111111111111111111111111111111111111111111111111111111111111111111111111111111111111111111111111111111111111111111111111111111111111111111111111111111111111111111111111111111111111111111111111111111111111111111111111111111111111111111111111111111111111111111111111111111111111111111111111111111111111111111111111111111111111111111111111111111111111111111111111111111111111111111111111111111111111111111111111111111111111111111111111111111111111111111111111111111111111111111111111111111111111111111111111111111111111111111111111111111111111111111111111111111111111111111111111111111111111111111111111111111111111111111111111111111111111111111111111111111111111111111111111111111111111111111111111111111111111111111111111111111111111111111111111111111111111111111111111111111111111111111111111111111111111111111111111111111111111111111111111111111111111111111111111111111111111111111111111111111111111111111111111111111111111111111111111111111111111111111111111111111111111111111111111111111111111111111111</w:t>
+            </w:r>
+          </w:p>
+          <w:p>
+            <w:pPr>
+              <w:pStyle w:val="a8"/>
+              <w:jc w:val="both"/>
+              <w:rPr>
+                <w:rFonts w:ascii="Times New Roman" w:hAnsi="Times New Roman"/>
+                <w:sz w:val="20"/>
+                <w:szCs w:val="20"/>
+                <w:lang w:val="en-US"/>
+              </w:rPr>
+            </w:pPr>
+            <w:r>
+              <w:rPr>
+                <w:rFonts w:ascii="Times New Roman" w:hAnsi="Times New Roman"/>
+                <w:sz w:val="20"/>
+                <w:szCs w:val="20"/>
+                <w:lang w:val="en-US"/>
+              </w:rPr>
+              <w:t>111111111111111111111111111111111111111111111111111111111111111111111111111111111111111111111111111111111111111111111111111111111111111111111111111111111111111111111111111111111111111111111111111111111111111111111111111111111111111111111111111111111111111111111111111111111111111111111111111111111111111111111111111111111111111111111111111111111111111111111111111111111111111111111111111111111111111111111111111111111111111111111111111111111111111111111111111111111111111111111111111111111111111111111111111111111111111111111111111111111111111111111111111111111111111111111111111111111111111111111111111111111111111111111111111111111111111111111111111111111111111111111111111111111111111111111111111111111111111111111111111111111111111111111111111111111111111111111111111111111111111111111111111111111111111111111111111111111111111111111111111111111111111111111111111111111111111111111111111111111111111111111111111111111111111111111111111111111111111111111111111111111111111111111111111111111111111111111111111111111111111111111111111111111111111111111111111111111111111111111111111111111111111111111111111111111111111111111111111111111111111111111111111111111111111111111111111111111111111111111111111111111111111111111111111111111111111111111111111111111111</w:t>
+            </w:r>
+          </w:p>
+          <w:p>
+            <w:pPr>
+              <w:pStyle w:val="a8"/>
+              <w:jc w:val="both"/>
+              <w:rPr>
+                <w:rFonts w:ascii="Times New Roman" w:hAnsi="Times New Roman"/>
+                <w:sz w:val="20"/>
+                <w:szCs w:val="20"/>
+                <w:lang w:val="en-US"/>
+              </w:rPr>
+            </w:pPr>
+            <w:r>
+              <w:rPr>
+                <w:rFonts w:ascii="Times New Roman" w:hAnsi="Times New Roman"/>
+                <w:sz w:val="20"/>
+                <w:szCs w:val="20"/>
+                <w:lang w:val="en-US"/>
+              </w:rPr>
+              <w:t>111111111111111111111111111111111111111111111111111111111111111111111111111111111111111111111111111111111111111111111111111111111111111111111111111111111111111111111111111111111111111111111111111111111111111111111111111111111111111111111111111111111111111111111111111111111111111111111111111111111111111111111111111111111111111111111111111111111111111111111111111111111111111111111111111111111111111111111111111111111111111111111111111111111111111111111111111111111111111111111111111111111111111111111111111111111111111111111111111111111111111111111111111111111111111111111111111111111111111111111111111111111111111111111111111111111111111111111111111111111111111111111111111111111111111111111111111111111111111111111111111111111111111111111111111111111111111111111111111111111111111111111111111111111111111111111111111111111111111111111111111111111111111111111111111111111111111111111111111111111111111111111111111111111111111111111111111111111111111111111111111111111111111111111111111111111111111111111111111111111111111111111111111111111111111111111111111111111111111111111111111111111111111111111111111111111111111111111111111111111111111111111111111111111111111111111111111111111111111111111111111111111111111111111111111111111111111111111111111111111111</w:t>
+            </w:r>
+          </w:p>
+          <w:p>
+            <w:pPr>
+              <w:pStyle w:val="a8"/>
+              <w:jc w:val="both"/>
+              <w:rPr>
+                <w:rFonts w:ascii="Times New Roman" w:hAnsi="Times New Roman"/>
+                <w:sz w:val="20"/>
+                <w:szCs w:val="20"/>
+                <w:lang w:val="en-US"/>
+              </w:rPr>
+            </w:pPr>
+            <w:r>
+              <w:rPr>
+                <w:rFonts w:ascii="Times New Roman" w:hAnsi="Times New Roman"/>
+                <w:sz w:val="20"/>
+                <w:szCs w:val="20"/>
+                <w:lang w:val="en-US"/>
+              </w:rPr>
+              <w:t>111111111111111111111111111111111111111111111111111111111111111111111111111111111111111111111111111111111111111111111111111111111111111111111111111111111111111111111111111111111111111111111111111111111111111111111111111111111111111111111111111111111111111111111111111111111111111111111111111111111111111111111111111111111111111111111111111111111111111111111111111111111111111111111111111111111111111111111111111111111111111111111111111111111111111111111111111111111111111111111111111111111111111111111111111111111111111111111111111111111111111111111111111111111111111111111111111111111111111111111111111111111111111111111111111111111111111111111111111111111111111111111111111111111111111111111111111111111111111111111111111111111111111111111111111111111111111111111111111111111111111111111111111111111111111111111111111111111111111111111111111111111111111111111111111111111111111111111111111111111111111111111111111111111111111111111111111111111111111111111111111111111111111111111111111111111111111111111111111111111111111111111111111111111111111111111111111111111111111111111111111111111111111111111111111111111111111111111111111111111111111111111111111111111111111111111111111111111111111111111111111111111111111111111111111111111111111111111111111111111111</w:t>
+            </w:r>
+          </w:p>
+          <w:p>
+            <w:pPr>
+              <w:pStyle w:val="a8"/>
+              <w:jc w:val="both"/>
+              <w:rPr>
+                <w:rFonts w:ascii="Times New Roman" w:hAnsi="Times New Roman"/>
+                <w:sz w:val="20"/>
+                <w:szCs w:val="20"/>
+                <w:lang w:val="en-US"/>
+              </w:rPr>
+            </w:pPr>
+            <w:r>
+              <w:rPr>
+                <w:rFonts w:ascii="Times New Roman" w:hAnsi="Times New Roman"/>
+                <w:sz w:val="20"/>
+                <w:szCs w:val="20"/>
+                <w:lang w:val="en-US"/>
+              </w:rPr>
+              <w:t>111111111111111111111111111111111111111111111111111111111111111111111111111111111111111111111111111111111111111111111111111111111111111111111111111111111111111111111111111111111111111111111111111111111111111111111111111111111111111111111111111111111111111111111111111111111111111111111111111111111111111111111111111111111111111111111111111111111111111111111111111111111111111111111111111111111111111111111111111111111111111111111111111111111111111111111111111111111111111111111111111111111111111111111111111111111111111111111111111111111111111111111111111111111111111111111111111111111111111111111111111111111111111111111111111111111111111111111111111111111111111111111111111111111111111111111111111111111111111111111111111111111111111111111111111111111111111111111111111111111111111111111111111111111111111111111111111111111111111111111111111111111111111111111111111111111111111111111111111111111111111111111111111111111111111111111111111111111111111111111111111111111111111111111111111111111111111111111111111111111111111111111111111111111111111111111111111111111111111111111111111111111111111111111111111111111111111111111111111111111111111111111111111111111111111111111111111111111111111111111111111111111111111111111111111111111111111111111111111111111111</w:t>
+            </w:r>
+          </w:p>
+          <w:p>
+            <w:pPr>
+              <w:pStyle w:val="a8"/>
+              <w:jc w:val="both"/>
+              <w:rPr>
+                <w:rFonts w:ascii="Times New Roman" w:hAnsi="Times New Roman"/>
+                <w:sz w:val="20"/>
+                <w:szCs w:val="20"/>
+                <w:lang w:val="en-US"/>
+              </w:rPr>
+            </w:pPr>
+          </w:p>
+          <w:p>
+            <w:pPr>
+              <w:pStyle w:val="a8"/>
+              <w:jc w:val="both"/>
+              <w:rPr>
+                <w:rFonts w:ascii="Times New Roman" w:hAnsi="Times New Roman"/>
+                <w:sz w:val="20"/>
+                <w:szCs w:val="20"/>
+                <w:lang w:val="en-US"/>
+              </w:rPr>
+            </w:pPr>
+            <w:r>
+              <w:rPr>
+                <w:rFonts w:ascii="Times New Roman" w:hAnsi="Times New Roman"/>
+                <w:sz w:val="20"/>
+                <w:szCs w:val="20"/>
+                <w:lang w:val="en-US"/>
+              </w:rPr>
+              <w:t>п.17. 111111111111111111111111111111111111111111111111111111111111111111111111111111111111111111111111111111111111111111111111111111111111111111111111111111111111111111111111111111111111111111111111111111111111111111111111111111111111111111111111111111111111111111111111111111111111111111111111111111111111111111111111111111111111111111111111111111111111111111111111111111111111111111111111111111111111111111111111111111111111111111111111111111111111111111111111111111111111111111111111111111111111111111111111111111111111111111111111111111111111111111111111111111111111111111111111111111111111111111111111111111111111111111111111111111111111111111111111111111111111111111111111111111111111111111111111111111111111111111111111111111111111111111111111111111111111111111111111111111111111111111111111111111111111111111111111111111111111111111111111111111111111111111111111111111111111111111111111111111111111111111111111111111111111111111111111111111111111111111111111111111111111111111111111111111111111111111111111111111111111111111111111111111111111111111111111111111111111111111111111111111111111111111111111111111111111111111111111111111111111111111111111111111111111111111111111111111111111111111111111111111111111111111111111111111111111111111111111111111111111</w:t>
+            </w:r>
+          </w:p>
+          <w:p>
+            <w:pPr>
+              <w:pStyle w:val="a8"/>
+              <w:jc w:val="both"/>
+              <w:rPr>
+                <w:rFonts w:ascii="Times New Roman" w:hAnsi="Times New Roman"/>
+                <w:sz w:val="20"/>
+                <w:szCs w:val="20"/>
+                <w:lang w:val="en-US"/>
+              </w:rPr>
+            </w:pPr>
+            <w:r>
+              <w:rPr>
+                <w:rFonts w:ascii="Times New Roman" w:hAnsi="Times New Roman"/>
+                <w:sz w:val="20"/>
+                <w:szCs w:val="20"/>
+                <w:lang w:val="en-US"/>
+              </w:rPr>
+              <w:t>111111111111111111111111111111111111111111111111111111111111111111111111111111111111111111111111111111111111111111111111111111111111111111111111111111111111111111111111111111111111111111111111111111111111111111111111111111111111111111111111111111111111111111111111111111111111111111111111111111111111111111111111111111111111111111111111111111111111111111111111111111111111111111111111111111111111111111111111111111111111111111111111111111111111111111111111111111111111111111111111111111111111111111111111111111111111111111111111111111111111111111111111111111111111111111111111111111111111111111111111111111111111111111111111111111111111111111111111111111111111111111111111111111111111111111111111111111111111111111111111111111111111111111111111111111111111111111111111111111111111111111111111111111111111111111111111111111111111111111111111111111111111111111111111111111111111111111111111111111111111111111111111111111111111111111111111111111111111111111111111111111111111111111111111111111111111111111111111111111111111111111111111111111111111111111111111111111111111111111111111111111111111111111111111111111111111111111111111111111111111111111111111111111111111111111111111111111111111111111111111111111111111111111111111111111111111111111111111111111111111</w:t>
+            </w:r>
+          </w:p>
+          <w:p>
+            <w:pPr>
+              <w:pStyle w:val="a8"/>
+              <w:jc w:val="both"/>
+              <w:rPr>
+                <w:rFonts w:ascii="Times New Roman" w:hAnsi="Times New Roman"/>
+                <w:sz w:val="20"/>
+                <w:szCs w:val="20"/>
+                <w:lang w:val="en-US"/>
+              </w:rPr>
+            </w:pPr>
+            <w:r>
+              <w:rPr>
+                <w:rFonts w:ascii="Times New Roman" w:hAnsi="Times New Roman"/>
+                <w:sz w:val="20"/>
+                <w:szCs w:val="20"/>
+                <w:lang w:val="en-US"/>
+              </w:rPr>
+              <w:t>111111111111111111111111111111111111111111111111111111111111111111111111111111111111111111111111111111111111111111111111111111111111111111111111111111111111111111111111111111111111111111111111111111111111111111111111111111111111111111111111111111111111111111111111111111111111111111111111111111111111111111111111111111111111111111111111111111111111111111111111111111111111111111111111111111111111111111111111111111111111111111111111111111111111111111111111111111111111111111111111111111111111111111111111111111111111111111111111111111111111111111111111111111111111111111111111111111111111111111111111111111111111111111111111111111111111111111111111111111111111111111111111111111111111111111111111111111111111111111111111111111111111111111111111111111111111111111111111111111111111111111111111111111111111111111111111111111111111111111111111111111111111111111111111111111111111111111111111111111111111111111111111111111111111111111111111111111111111111111111111111111111111111111111111111111111111111111111111111111111111111111111111111111111111111111111111111111111111111111111111111111111111111111111111111111111111111111111111111111111111111111111111111111111111111111111111111111111111111111111111111111111111111111111111111111111111111111111111111111111111</w:t>
+            </w:r>
+          </w:p>
+          <w:p>
+            <w:pPr>
+              <w:pStyle w:val="a8"/>
+              <w:jc w:val="both"/>
+              <w:rPr>
+                <w:rFonts w:ascii="Times New Roman" w:hAnsi="Times New Roman"/>
+                <w:sz w:val="20"/>
+                <w:szCs w:val="20"/>
+                <w:lang w:val="en-US"/>
+              </w:rPr>
+            </w:pPr>
+            <w:r>
+              <w:rPr>
+                <w:rFonts w:ascii="Times New Roman" w:hAnsi="Times New Roman"/>
+                <w:sz w:val="20"/>
+                <w:szCs w:val="20"/>
+                <w:lang w:val="en-US"/>
+              </w:rPr>
+              <w:t>111111111111111111111111111111111111111111111111111111111111111111111111111111111111111111111111111111111111111111111111111111111111111111111111111111111111111111111111111111111111111111111111111111111111111111111111111111111111111111111111111111111111111111111111111111111111111111111111111111111111111111111111111111111111111111111111111111111111111111111111111111111111111111111111111111111111111111111111111111111111111111111111111111111111111111111111111111111111111111111111111111111111111111111111111111111111111111111111111111111111111111111111111111111111111111111111111111111111111111111111111111111111111111111111111111111111111111111111111111111111111111111111111111111111111111111111111111111111111111111111111111111111111111111111111111111111111111111111111111111111111111111111111111111111111111111111111111111111111111111111111111111111111111111111111111111111111111111111111111111111111111111111111111111111111111111111111111111111111111111111111111111111111111111111111111111111111111111111111111111111111111111111111111111111111111111111111111111111111111111111111111111111111111111111111111111111111111111111111111111111111111111111111111111111111111111111111111111111111111111111111111111111111111111111111111111111111111111111111111111111</w:t>
+            </w:r>
+          </w:p>
+          <w:p>
+            <w:pPr>
+              <w:pStyle w:val="a8"/>
+              <w:jc w:val="both"/>
+              <w:rPr>
+                <w:rFonts w:ascii="Times New Roman" w:hAnsi="Times New Roman"/>
+                <w:sz w:val="20"/>
+                <w:szCs w:val="20"/>
+                <w:lang w:val="en-US"/>
+              </w:rPr>
+            </w:pPr>
+            <w:r>
+              <w:rPr>
+                <w:rFonts w:ascii="Times New Roman" w:hAnsi="Times New Roman"/>
+                <w:sz w:val="20"/>
+                <w:szCs w:val="20"/>
+                <w:lang w:val="en-US"/>
+              </w:rPr>
+              <w:t>111111111111111111111111111111111111111111111111111111111111111111111111111111111111111111111111111111111111111111111111111111111111111111111111111111111111111111111111111111111111111111111111111111111111111111111111111111111111111111111111111111111111111111111111111111111111111111111111111111111111111111111111111111111111111111111111111111111111111111111111111111111111111111111111111111111111111111111111111111111111111111111111111111111111111111111111111111111111111111111111111111111111111111111111111111111111111111111111111111111111111111111111111111111111111111111111111111111111111111111111111111111111111111111111111111111111111111111111111111111111111111111111111111111111111111111111111111111111111111111111111111111111111111111111111111111111111111111111111111111111111111111111111111111111111111111111111111111111111111111111111111111111111111111111111111111111111111111111111111111111111111111111111111111111111111111111111111111111111111111111111111111111111111111111111111111111111111111111111111111111111111111111111111111111111111111111111111111111111111111111111111111111111111111111111111111111111111111111111111111111111111111111111111111111111111111111111111111111111111111111111111111111111111111111111111111111111111111111111111111111</w:t>
+            </w:r>
+          </w:p>
+          <w:p>
+            <w:pPr>
+              <w:pStyle w:val="a8"/>
+              <w:jc w:val="both"/>
+              <w:rPr>
+                <w:rFonts w:ascii="Times New Roman" w:hAnsi="Times New Roman"/>
+                <w:sz w:val="20"/>
+                <w:szCs w:val="20"/>
+                <w:lang w:val="en-US"/>
+              </w:rPr>
+            </w:pPr>
+            <w:r>
+              <w:rPr>
+                <w:rFonts w:ascii="Times New Roman" w:hAnsi="Times New Roman"/>
+                <w:sz w:val="20"/>
+                <w:szCs w:val="20"/>
+                <w:lang w:val="en-US"/>
+              </w:rPr>
+              <w:t>111111111111111111111111111111111111111111111111111111111111111111111111111111111111111111111111111111111111111111111111111111111111111111111111111111111111111111111111111111111111111111111111111111111111111111111111111111111111111111111111111111111111111111111111111111111111111111111111111111111111111111111111111111111111111111111111111111111111111111111111111111111111111111111111111111111111111111111111111111111111111111111111111111111111111111111111111111111111111111111111111111111111111111111111111111111111111111111111111111111111111111111111111111111111111111111111111111111111111111111111111111111111111111111111111111111111111111111111111111111111111111111111111111111111111111111111111111111111111111111111111111111111111111111111111111111111111111111111111111111111111111111111111111111111111111111111111111111111111111111111111111111111111111111111111111111111111111111111111111111111111111111111111111111111111111111111111111111111111111111111111111111111111111111111111111111111111111111111111111111111111111111111111111111111111111111111111111111111111111111111111111111111111111111111111111111111111111111111111111111111111111111111111111111111111111111111111111111111111111111111111111111111111111111111111111111111111111111111111111111111</w:t>
+            </w:r>
+          </w:p>
+          <w:p>
+            <w:pPr>
+              <w:pStyle w:val="a8"/>
+              <w:jc w:val="both"/>
+              <w:rPr>
+                <w:rFonts w:ascii="Times New Roman" w:hAnsi="Times New Roman"/>
+                <w:sz w:val="20"/>
+                <w:szCs w:val="20"/>
+                <w:lang w:val="en-US"/>
+              </w:rPr>
+            </w:pPr>
+          </w:p>
+          <w:p>
+            <w:pPr>
+              <w:pStyle w:val="a8"/>
               <w:jc w:val="both"/>
               <w:rPr>
                 <w:rFonts w:ascii="Times New Roman" w:hAnsi="Times New Roman"/>
@@ -1175,7 +1572,7 @@
           </w:tcPr>
           <w:p>
             <w:pPr>
-              <w:pStyle w:val="NoSpacing"/>
+              <w:pStyle w:val="a8"/>
               <w:jc w:val="both"/>
               <w:rPr>
                 <w:rFonts w:ascii="Times New Roman" w:hAnsi="Times New Roman"/>
@@ -1193,7 +1590,7 @@
                 <w:szCs w:val="18"/>
                 <w:lang w:val="en-US"/>
               </w:rPr>
-              <w:t>ВОЗМОЖНО</w:t>
+              <w:t>НЕВОЗМОЖНО</w:t>
             </w:r>
           </w:p>
         </w:tc>
@@ -4808,7 +5205,7 @@
     <w:lsdException w:name="Unresolved Mention" w:semiHidden="1" w:unhideWhenUsed="1"/>
     <w:lsdException w:name="Smart Link" w:semiHidden="1" w:unhideWhenUsed="1"/>
   </w:latentStyles>
-  <w:style w:type="paragraph" w:default="1" w:styleId="Normal">
+  <w:style w:type="paragraph" w:default="1" w:styleId="a">
     <w:name w:val="Normal"/>
     <w:qFormat/>
     <w:pPr>
@@ -4820,13 +5217,13 @@
       <w:lang w:eastAsia="en-US"/>
     </w:rPr>
   </w:style>
-  <w:style w:type="character" w:default="1" w:styleId="DefaultParagraphFont">
+  <w:style w:type="character" w:default="1" w:styleId="a0">
     <w:name w:val="Default Paragraph Font"/>
     <w:uiPriority w:val="1"/>
     <w:semiHidden/>
     <w:unhideWhenUsed/>
   </w:style>
-  <w:style w:type="table" w:default="1" w:styleId="TableNormal">
+  <w:style w:type="table" w:default="1" w:styleId="a1">
     <w:name w:val="Normal Table"/>
     <w:uiPriority w:val="99"/>
     <w:semiHidden/>
@@ -4841,13 +5238,13 @@
       </w:tblCellMar>
     </w:tblPr>
   </w:style>
-  <w:style w:type="numbering" w:default="1" w:styleId="NoList">
+  <w:style w:type="numbering" w:default="1" w:styleId="a2">
     <w:name w:val="No List"/>
     <w:uiPriority w:val="99"/>
     <w:semiHidden/>
     <w:unhideWhenUsed/>
   </w:style>
-  <w:style w:type="character" w:styleId="Hyperlink">
+  <w:style w:type="character" w:styleId="a3">
     <w:name w:val="Hyperlink"/>
     <w:uiPriority w:val="99"/>
     <w:unhideWhenUsed/>
@@ -4857,7 +5254,7 @@
       <w:u w:val="single"/>
     </w:rPr>
   </w:style>
-  <w:style w:type="character" w:styleId="FollowedHyperlink">
+  <w:style w:type="character" w:styleId="a4">
     <w:name w:val="FollowedHyperlink"/>
     <w:uiPriority w:val="99"/>
     <w:semiHidden/>
@@ -4870,7 +5267,7 @@
   </w:style>
   <w:style w:type="paragraph" w:customStyle="1" w:styleId="xl65">
     <w:name w:val="xl65"/>
-    <w:basedOn w:val="Normal"/>
+    <w:basedOn w:val="a"/>
     <w:rsid w:val="00666F5F"/>
     <w:pPr>
       <w:spacing w:before="100" w:beforeAutospacing="1" w:after="100" w:afterAutospacing="1" w:line="240" w:lineRule="auto"/>
@@ -4886,7 +5283,7 @@
   </w:style>
   <w:style w:type="paragraph" w:customStyle="1" w:styleId="xl66">
     <w:name w:val="xl66"/>
-    <w:basedOn w:val="Normal"/>
+    <w:basedOn w:val="a"/>
     <w:rsid w:val="00666F5F"/>
     <w:pPr>
       <w:spacing w:before="100" w:beforeAutospacing="1" w:after="100" w:afterAutospacing="1" w:line="240" w:lineRule="auto"/>
@@ -4903,7 +5300,7 @@
   </w:style>
   <w:style w:type="paragraph" w:customStyle="1" w:styleId="xl67">
     <w:name w:val="xl67"/>
-    <w:basedOn w:val="Normal"/>
+    <w:basedOn w:val="a"/>
     <w:rsid w:val="00666F5F"/>
     <w:pPr>
       <w:spacing w:before="100" w:beforeAutospacing="1" w:after="100" w:afterAutospacing="1" w:line="240" w:lineRule="auto"/>
@@ -4920,7 +5317,7 @@
   </w:style>
   <w:style w:type="paragraph" w:customStyle="1" w:styleId="xl68">
     <w:name w:val="xl68"/>
-    <w:basedOn w:val="Normal"/>
+    <w:basedOn w:val="a"/>
     <w:rsid w:val="00666F5F"/>
     <w:pPr>
       <w:spacing w:before="100" w:beforeAutospacing="1" w:after="100" w:afterAutospacing="1" w:line="240" w:lineRule="auto"/>
@@ -4934,7 +5331,7 @@
   </w:style>
   <w:style w:type="paragraph" w:customStyle="1" w:styleId="xl69">
     <w:name w:val="xl69"/>
-    <w:basedOn w:val="Normal"/>
+    <w:basedOn w:val="a"/>
     <w:rsid w:val="00666F5F"/>
     <w:pPr>
       <w:pBdr>
@@ -4955,7 +5352,7 @@
   </w:style>
   <w:style w:type="paragraph" w:customStyle="1" w:styleId="xl70">
     <w:name w:val="xl70"/>
-    <w:basedOn w:val="Normal"/>
+    <w:basedOn w:val="a"/>
     <w:rsid w:val="00666F5F"/>
     <w:pPr>
       <w:pBdr>
@@ -4979,7 +5376,7 @@
   </w:style>
   <w:style w:type="paragraph" w:customStyle="1" w:styleId="xl71">
     <w:name w:val="xl71"/>
-    <w:basedOn w:val="Normal"/>
+    <w:basedOn w:val="a"/>
     <w:rsid w:val="00666F5F"/>
     <w:pPr>
       <w:pBdr>
@@ -5004,7 +5401,7 @@
   </w:style>
   <w:style w:type="paragraph" w:customStyle="1" w:styleId="xl72">
     <w:name w:val="xl72"/>
-    <w:basedOn w:val="Normal"/>
+    <w:basedOn w:val="a"/>
     <w:rsid w:val="00666F5F"/>
     <w:pPr>
       <w:pBdr>
@@ -5028,7 +5425,7 @@
   </w:style>
   <w:style w:type="paragraph" w:customStyle="1" w:styleId="xl73">
     <w:name w:val="xl73"/>
-    <w:basedOn w:val="Normal"/>
+    <w:basedOn w:val="a"/>
     <w:rsid w:val="00666F5F"/>
     <w:pPr>
       <w:pBdr>
@@ -5053,7 +5450,7 @@
   </w:style>
   <w:style w:type="paragraph" w:customStyle="1" w:styleId="xl74">
     <w:name w:val="xl74"/>
-    <w:basedOn w:val="Normal"/>
+    <w:basedOn w:val="a"/>
     <w:rsid w:val="00666F5F"/>
     <w:pPr>
       <w:pBdr>
@@ -5075,7 +5472,7 @@
   </w:style>
   <w:style w:type="paragraph" w:customStyle="1" w:styleId="xl75">
     <w:name w:val="xl75"/>
-    <w:basedOn w:val="Normal"/>
+    <w:basedOn w:val="a"/>
     <w:rsid w:val="00666F5F"/>
     <w:pPr>
       <w:pBdr>
@@ -5096,7 +5493,7 @@
   </w:style>
   <w:style w:type="paragraph" w:customStyle="1" w:styleId="xl76">
     <w:name w:val="xl76"/>
-    <w:basedOn w:val="Normal"/>
+    <w:basedOn w:val="a"/>
     <w:rsid w:val="00666F5F"/>
     <w:pPr>
       <w:pBdr>
@@ -5118,7 +5515,7 @@
   </w:style>
   <w:style w:type="paragraph" w:customStyle="1" w:styleId="xl77">
     <w:name w:val="xl77"/>
-    <w:basedOn w:val="Normal"/>
+    <w:basedOn w:val="a"/>
     <w:rsid w:val="00666F5F"/>
     <w:pPr>
       <w:pBdr>
@@ -5143,7 +5540,7 @@
   </w:style>
   <w:style w:type="paragraph" w:customStyle="1" w:styleId="xl78">
     <w:name w:val="xl78"/>
-    <w:basedOn w:val="Normal"/>
+    <w:basedOn w:val="a"/>
     <w:rsid w:val="00666F5F"/>
     <w:pPr>
       <w:spacing w:before="100" w:beforeAutospacing="1" w:after="100" w:afterAutospacing="1" w:line="240" w:lineRule="auto"/>
@@ -5161,7 +5558,7 @@
   </w:style>
   <w:style w:type="paragraph" w:customStyle="1" w:styleId="xl79">
     <w:name w:val="xl79"/>
-    <w:basedOn w:val="Normal"/>
+    <w:basedOn w:val="a"/>
     <w:rsid w:val="00666F5F"/>
     <w:pPr>
       <w:pBdr>
@@ -5185,7 +5582,7 @@
   </w:style>
   <w:style w:type="paragraph" w:customStyle="1" w:styleId="xl80">
     <w:name w:val="xl80"/>
-    <w:basedOn w:val="Normal"/>
+    <w:basedOn w:val="a"/>
     <w:rsid w:val="00666F5F"/>
     <w:pPr>
       <w:spacing w:before="100" w:beforeAutospacing="1" w:after="100" w:afterAutospacing="1" w:line="240" w:lineRule="auto"/>
@@ -5203,7 +5600,7 @@
   </w:style>
   <w:style w:type="paragraph" w:customStyle="1" w:styleId="xl81">
     <w:name w:val="xl81"/>
-    <w:basedOn w:val="Normal"/>
+    <w:basedOn w:val="a"/>
     <w:rsid w:val="00666F5F"/>
     <w:pPr>
       <w:pBdr>
@@ -5225,7 +5622,7 @@
   </w:style>
   <w:style w:type="paragraph" w:customStyle="1" w:styleId="xl82">
     <w:name w:val="xl82"/>
-    <w:basedOn w:val="Normal"/>
+    <w:basedOn w:val="a"/>
     <w:rsid w:val="00666F5F"/>
     <w:pPr>
       <w:pBdr>
@@ -5248,7 +5645,7 @@
   </w:style>
   <w:style w:type="paragraph" w:customStyle="1" w:styleId="xl83">
     <w:name w:val="xl83"/>
-    <w:basedOn w:val="Normal"/>
+    <w:basedOn w:val="a"/>
     <w:rsid w:val="00666F5F"/>
     <w:pPr>
       <w:pBdr>
@@ -5268,7 +5665,7 @@
   </w:style>
   <w:style w:type="paragraph" w:customStyle="1" w:styleId="xl84">
     <w:name w:val="xl84"/>
-    <w:basedOn w:val="Normal"/>
+    <w:basedOn w:val="a"/>
     <w:rsid w:val="00666F5F"/>
     <w:pPr>
       <w:pBdr>
@@ -5290,7 +5687,7 @@
   </w:style>
   <w:style w:type="paragraph" w:customStyle="1" w:styleId="xl85">
     <w:name w:val="xl85"/>
-    <w:basedOn w:val="Normal"/>
+    <w:basedOn w:val="a"/>
     <w:rsid w:val="00666F5F"/>
     <w:pPr>
       <w:pBdr>
@@ -5312,7 +5709,7 @@
   </w:style>
   <w:style w:type="paragraph" w:customStyle="1" w:styleId="xl86">
     <w:name w:val="xl86"/>
-    <w:basedOn w:val="Normal"/>
+    <w:basedOn w:val="a"/>
     <w:rsid w:val="00666F5F"/>
     <w:pPr>
       <w:pBdr>
@@ -5336,7 +5733,7 @@
   </w:style>
   <w:style w:type="paragraph" w:customStyle="1" w:styleId="xl87">
     <w:name w:val="xl87"/>
-    <w:basedOn w:val="Normal"/>
+    <w:basedOn w:val="a"/>
     <w:rsid w:val="00666F5F"/>
     <w:pPr>
       <w:pBdr>
@@ -5359,7 +5756,7 @@
   </w:style>
   <w:style w:type="paragraph" w:customStyle="1" w:styleId="xl88">
     <w:name w:val="xl88"/>
-    <w:basedOn w:val="Normal"/>
+    <w:basedOn w:val="a"/>
     <w:rsid w:val="00666F5F"/>
     <w:pPr>
       <w:pBdr>
@@ -5382,7 +5779,7 @@
   </w:style>
   <w:style w:type="paragraph" w:customStyle="1" w:styleId="xl89">
     <w:name w:val="xl89"/>
-    <w:basedOn w:val="Normal"/>
+    <w:basedOn w:val="a"/>
     <w:rsid w:val="00666F5F"/>
     <w:pPr>
       <w:pBdr>
@@ -5404,7 +5801,7 @@
   </w:style>
   <w:style w:type="paragraph" w:customStyle="1" w:styleId="xl90">
     <w:name w:val="xl90"/>
-    <w:basedOn w:val="Normal"/>
+    <w:basedOn w:val="a"/>
     <w:rsid w:val="00666F5F"/>
     <w:pPr>
       <w:pBdr>
@@ -5426,7 +5823,7 @@
   </w:style>
   <w:style w:type="paragraph" w:customStyle="1" w:styleId="xl91">
     <w:name w:val="xl91"/>
-    <w:basedOn w:val="Normal"/>
+    <w:basedOn w:val="a"/>
     <w:rsid w:val="00666F5F"/>
     <w:pPr>
       <w:pBdr>
@@ -5449,7 +5846,7 @@
   </w:style>
   <w:style w:type="paragraph" w:customStyle="1" w:styleId="xl92">
     <w:name w:val="xl92"/>
-    <w:basedOn w:val="Normal"/>
+    <w:basedOn w:val="a"/>
     <w:rsid w:val="00666F5F"/>
     <w:pPr>
       <w:pBdr>
@@ -5472,7 +5869,7 @@
   </w:style>
   <w:style w:type="paragraph" w:customStyle="1" w:styleId="xl93">
     <w:name w:val="xl93"/>
-    <w:basedOn w:val="Normal"/>
+    <w:basedOn w:val="a"/>
     <w:rsid w:val="00666F5F"/>
     <w:pPr>
       <w:pBdr>
@@ -5496,7 +5893,7 @@
   </w:style>
   <w:style w:type="paragraph" w:customStyle="1" w:styleId="xl94">
     <w:name w:val="xl94"/>
-    <w:basedOn w:val="Normal"/>
+    <w:basedOn w:val="a"/>
     <w:rsid w:val="00666F5F"/>
     <w:pPr>
       <w:pBdr>
@@ -5519,7 +5916,7 @@
   </w:style>
   <w:style w:type="paragraph" w:customStyle="1" w:styleId="xl95">
     <w:name w:val="xl95"/>
-    <w:basedOn w:val="Normal"/>
+    <w:basedOn w:val="a"/>
     <w:rsid w:val="00666F5F"/>
     <w:pPr>
       <w:pBdr>
@@ -5543,7 +5940,7 @@
   </w:style>
   <w:style w:type="paragraph" w:customStyle="1" w:styleId="xl96">
     <w:name w:val="xl96"/>
-    <w:basedOn w:val="Normal"/>
+    <w:basedOn w:val="a"/>
     <w:rsid w:val="00666F5F"/>
     <w:pPr>
       <w:pBdr>
@@ -5566,7 +5963,7 @@
   </w:style>
   <w:style w:type="paragraph" w:customStyle="1" w:styleId="xl97">
     <w:name w:val="xl97"/>
-    <w:basedOn w:val="Normal"/>
+    <w:basedOn w:val="a"/>
     <w:rsid w:val="00666F5F"/>
     <w:pPr>
       <w:pBdr>
@@ -5588,7 +5985,7 @@
   </w:style>
   <w:style w:type="paragraph" w:customStyle="1" w:styleId="xl98">
     <w:name w:val="xl98"/>
-    <w:basedOn w:val="Normal"/>
+    <w:basedOn w:val="a"/>
     <w:rsid w:val="00666F5F"/>
     <w:pPr>
       <w:pBdr>
@@ -5611,7 +6008,7 @@
   </w:style>
   <w:style w:type="paragraph" w:customStyle="1" w:styleId="xl99">
     <w:name w:val="xl99"/>
-    <w:basedOn w:val="Normal"/>
+    <w:basedOn w:val="a"/>
     <w:rsid w:val="00666F5F"/>
     <w:pPr>
       <w:pBdr>
@@ -5630,7 +6027,7 @@
   </w:style>
   <w:style w:type="paragraph" w:customStyle="1" w:styleId="xl100">
     <w:name w:val="xl100"/>
-    <w:basedOn w:val="Normal"/>
+    <w:basedOn w:val="a"/>
     <w:rsid w:val="00666F5F"/>
     <w:pPr>
       <w:spacing w:before="100" w:beforeAutospacing="1" w:after="100" w:afterAutospacing="1" w:line="240" w:lineRule="auto"/>
@@ -5646,7 +6043,7 @@
   </w:style>
   <w:style w:type="paragraph" w:customStyle="1" w:styleId="xl101">
     <w:name w:val="xl101"/>
-    <w:basedOn w:val="Normal"/>
+    <w:basedOn w:val="a"/>
     <w:rsid w:val="00666F5F"/>
     <w:pPr>
       <w:pBdr>
@@ -5669,7 +6066,7 @@
   </w:style>
   <w:style w:type="paragraph" w:customStyle="1" w:styleId="xl102">
     <w:name w:val="xl102"/>
-    <w:basedOn w:val="Normal"/>
+    <w:basedOn w:val="a"/>
     <w:rsid w:val="00666F5F"/>
     <w:pPr>
       <w:pBdr>
@@ -5690,7 +6087,7 @@
   </w:style>
   <w:style w:type="paragraph" w:customStyle="1" w:styleId="xl103">
     <w:name w:val="xl103"/>
-    <w:basedOn w:val="Normal"/>
+    <w:basedOn w:val="a"/>
     <w:rsid w:val="00666F5F"/>
     <w:pPr>
       <w:pBdr>
@@ -5711,7 +6108,7 @@
   </w:style>
   <w:style w:type="paragraph" w:customStyle="1" w:styleId="xl104">
     <w:name w:val="xl104"/>
-    <w:basedOn w:val="Normal"/>
+    <w:basedOn w:val="a"/>
     <w:rsid w:val="00666F5F"/>
     <w:pPr>
       <w:spacing w:before="100" w:beforeAutospacing="1" w:after="100" w:afterAutospacing="1" w:line="240" w:lineRule="auto"/>
@@ -5726,7 +6123,7 @@
   </w:style>
   <w:style w:type="paragraph" w:customStyle="1" w:styleId="xl105">
     <w:name w:val="xl105"/>
-    <w:basedOn w:val="Normal"/>
+    <w:basedOn w:val="a"/>
     <w:rsid w:val="00666F5F"/>
     <w:pPr>
       <w:pBdr>
@@ -5744,7 +6141,7 @@
   </w:style>
   <w:style w:type="paragraph" w:customStyle="1" w:styleId="xl106">
     <w:name w:val="xl106"/>
-    <w:basedOn w:val="Normal"/>
+    <w:basedOn w:val="a"/>
     <w:rsid w:val="00666F5F"/>
     <w:pPr>
       <w:spacing w:before="100" w:beforeAutospacing="1" w:after="100" w:afterAutospacing="1" w:line="240" w:lineRule="auto"/>
@@ -5759,7 +6156,7 @@
   </w:style>
   <w:style w:type="paragraph" w:customStyle="1" w:styleId="xl107">
     <w:name w:val="xl107"/>
-    <w:basedOn w:val="Normal"/>
+    <w:basedOn w:val="a"/>
     <w:rsid w:val="00666F5F"/>
     <w:pPr>
       <w:pBdr>
@@ -5777,7 +6174,7 @@
   </w:style>
   <w:style w:type="paragraph" w:customStyle="1" w:styleId="xl108">
     <w:name w:val="xl108"/>
-    <w:basedOn w:val="Normal"/>
+    <w:basedOn w:val="a"/>
     <w:rsid w:val="00666F5F"/>
     <w:pPr>
       <w:pBdr>
@@ -5796,7 +6193,7 @@
   </w:style>
   <w:style w:type="paragraph" w:customStyle="1" w:styleId="xl109">
     <w:name w:val="xl109"/>
-    <w:basedOn w:val="Normal"/>
+    <w:basedOn w:val="a"/>
     <w:rsid w:val="00666F5F"/>
     <w:pPr>
       <w:pBdr>
@@ -5814,7 +6211,7 @@
   </w:style>
   <w:style w:type="paragraph" w:customStyle="1" w:styleId="xl110">
     <w:name w:val="xl110"/>
-    <w:basedOn w:val="Normal"/>
+    <w:basedOn w:val="a"/>
     <w:rsid w:val="00666F5F"/>
     <w:pPr>
       <w:pBdr>
@@ -5833,7 +6230,7 @@
   </w:style>
   <w:style w:type="paragraph" w:customStyle="1" w:styleId="xl111">
     <w:name w:val="xl111"/>
-    <w:basedOn w:val="Normal"/>
+    <w:basedOn w:val="a"/>
     <w:rsid w:val="00666F5F"/>
     <w:pPr>
       <w:pBdr>
@@ -5857,7 +6254,7 @@
   </w:style>
   <w:style w:type="paragraph" w:customStyle="1" w:styleId="xl112">
     <w:name w:val="xl112"/>
-    <w:basedOn w:val="Normal"/>
+    <w:basedOn w:val="a"/>
     <w:rsid w:val="00666F5F"/>
     <w:pPr>
       <w:pBdr>
@@ -5882,7 +6279,7 @@
   </w:style>
   <w:style w:type="paragraph" w:customStyle="1" w:styleId="xl113">
     <w:name w:val="xl113"/>
-    <w:basedOn w:val="Normal"/>
+    <w:basedOn w:val="a"/>
     <w:rsid w:val="00666F5F"/>
     <w:pPr>
       <w:pBdr>
@@ -5907,7 +6304,7 @@
   </w:style>
   <w:style w:type="paragraph" w:customStyle="1" w:styleId="xl114">
     <w:name w:val="xl114"/>
-    <w:basedOn w:val="Normal"/>
+    <w:basedOn w:val="a"/>
     <w:rsid w:val="00666F5F"/>
     <w:pPr>
       <w:pBdr>
@@ -5931,7 +6328,7 @@
   </w:style>
   <w:style w:type="paragraph" w:customStyle="1" w:styleId="xl115">
     <w:name w:val="xl115"/>
-    <w:basedOn w:val="Normal"/>
+    <w:basedOn w:val="a"/>
     <w:rsid w:val="00666F5F"/>
     <w:pPr>
       <w:pBdr>
@@ -5956,7 +6353,7 @@
   </w:style>
   <w:style w:type="paragraph" w:customStyle="1" w:styleId="xl116">
     <w:name w:val="xl116"/>
-    <w:basedOn w:val="Normal"/>
+    <w:basedOn w:val="a"/>
     <w:rsid w:val="00666F5F"/>
     <w:pPr>
       <w:pBdr>
@@ -5979,7 +6376,7 @@
   </w:style>
   <w:style w:type="paragraph" w:customStyle="1" w:styleId="xl117">
     <w:name w:val="xl117"/>
-    <w:basedOn w:val="Normal"/>
+    <w:basedOn w:val="a"/>
     <w:rsid w:val="00666F5F"/>
     <w:pPr>
       <w:pBdr>
@@ -6002,7 +6399,7 @@
   </w:style>
   <w:style w:type="paragraph" w:customStyle="1" w:styleId="xl118">
     <w:name w:val="xl118"/>
-    <w:basedOn w:val="Normal"/>
+    <w:basedOn w:val="a"/>
     <w:rsid w:val="00666F5F"/>
     <w:pPr>
       <w:pBdr>
@@ -6024,7 +6421,7 @@
   </w:style>
   <w:style w:type="paragraph" w:customStyle="1" w:styleId="xl119">
     <w:name w:val="xl119"/>
-    <w:basedOn w:val="Normal"/>
+    <w:basedOn w:val="a"/>
     <w:rsid w:val="00666F5F"/>
     <w:pPr>
       <w:pBdr>
@@ -6046,7 +6443,7 @@
   </w:style>
   <w:style w:type="paragraph" w:customStyle="1" w:styleId="xl120">
     <w:name w:val="xl120"/>
-    <w:basedOn w:val="Normal"/>
+    <w:basedOn w:val="a"/>
     <w:rsid w:val="00666F5F"/>
     <w:pPr>
       <w:pBdr>
@@ -6067,7 +6464,7 @@
   </w:style>
   <w:style w:type="paragraph" w:customStyle="1" w:styleId="xl121">
     <w:name w:val="xl121"/>
-    <w:basedOn w:val="Normal"/>
+    <w:basedOn w:val="a"/>
     <w:rsid w:val="00666F5F"/>
     <w:pPr>
       <w:pBdr>
@@ -6087,7 +6484,7 @@
   </w:style>
   <w:style w:type="paragraph" w:customStyle="1" w:styleId="xl122">
     <w:name w:val="xl122"/>
-    <w:basedOn w:val="Normal"/>
+    <w:basedOn w:val="a"/>
     <w:rsid w:val="00666F5F"/>
     <w:pPr>
       <w:pBdr>
@@ -6108,7 +6505,7 @@
   </w:style>
   <w:style w:type="paragraph" w:customStyle="1" w:styleId="xl123">
     <w:name w:val="xl123"/>
-    <w:basedOn w:val="Normal"/>
+    <w:basedOn w:val="a"/>
     <w:rsid w:val="00666F5F"/>
     <w:pPr>
       <w:pBdr>
@@ -6132,7 +6529,7 @@
   </w:style>
   <w:style w:type="paragraph" w:customStyle="1" w:styleId="xl124">
     <w:name w:val="xl124"/>
-    <w:basedOn w:val="Normal"/>
+    <w:basedOn w:val="a"/>
     <w:rsid w:val="00666F5F"/>
     <w:pPr>
       <w:pBdr>
@@ -6153,7 +6550,7 @@
   </w:style>
   <w:style w:type="paragraph" w:customStyle="1" w:styleId="xl125">
     <w:name w:val="xl125"/>
-    <w:basedOn w:val="Normal"/>
+    <w:basedOn w:val="a"/>
     <w:rsid w:val="00666F5F"/>
     <w:pPr>
       <w:pBdr>
@@ -6173,7 +6570,7 @@
   </w:style>
   <w:style w:type="paragraph" w:customStyle="1" w:styleId="xl126">
     <w:name w:val="xl126"/>
-    <w:basedOn w:val="Normal"/>
+    <w:basedOn w:val="a"/>
     <w:rsid w:val="00666F5F"/>
     <w:pPr>
       <w:pBdr>
@@ -6194,7 +6591,7 @@
   </w:style>
   <w:style w:type="paragraph" w:customStyle="1" w:styleId="xl127">
     <w:name w:val="xl127"/>
-    <w:basedOn w:val="Normal"/>
+    <w:basedOn w:val="a"/>
     <w:rsid w:val="00666F5F"/>
     <w:pPr>
       <w:pBdr>
@@ -6215,7 +6612,7 @@
   </w:style>
   <w:style w:type="paragraph" w:customStyle="1" w:styleId="xl128">
     <w:name w:val="xl128"/>
-    <w:basedOn w:val="Normal"/>
+    <w:basedOn w:val="a"/>
     <w:rsid w:val="00666F5F"/>
     <w:pPr>
       <w:pBdr>
@@ -6236,7 +6633,7 @@
   </w:style>
   <w:style w:type="paragraph" w:customStyle="1" w:styleId="xl129">
     <w:name w:val="xl129"/>
-    <w:basedOn w:val="Normal"/>
+    <w:basedOn w:val="a"/>
     <w:rsid w:val="00666F5F"/>
     <w:pPr>
       <w:pBdr>
@@ -6257,7 +6654,7 @@
   </w:style>
   <w:style w:type="paragraph" w:customStyle="1" w:styleId="xl130">
     <w:name w:val="xl130"/>
-    <w:basedOn w:val="Normal"/>
+    <w:basedOn w:val="a"/>
     <w:rsid w:val="00666F5F"/>
     <w:pPr>
       <w:pBdr>
@@ -6279,7 +6676,7 @@
   </w:style>
   <w:style w:type="paragraph" w:customStyle="1" w:styleId="xl131">
     <w:name w:val="xl131"/>
-    <w:basedOn w:val="Normal"/>
+    <w:basedOn w:val="a"/>
     <w:rsid w:val="00666F5F"/>
     <w:pPr>
       <w:pBdr>
@@ -6301,7 +6698,7 @@
   </w:style>
   <w:style w:type="paragraph" w:customStyle="1" w:styleId="xl132">
     <w:name w:val="xl132"/>
-    <w:basedOn w:val="Normal"/>
+    <w:basedOn w:val="a"/>
     <w:rsid w:val="00666F5F"/>
     <w:pPr>
       <w:spacing w:before="100" w:beforeAutospacing="1" w:after="100" w:afterAutospacing="1" w:line="240" w:lineRule="auto"/>
@@ -6316,7 +6713,7 @@
   </w:style>
   <w:style w:type="paragraph" w:customStyle="1" w:styleId="xl133">
     <w:name w:val="xl133"/>
-    <w:basedOn w:val="Normal"/>
+    <w:basedOn w:val="a"/>
     <w:rsid w:val="00666F5F"/>
     <w:pPr>
       <w:spacing w:before="100" w:beforeAutospacing="1" w:after="100" w:afterAutospacing="1" w:line="240" w:lineRule="auto"/>
@@ -6334,7 +6731,7 @@
   </w:style>
   <w:style w:type="paragraph" w:customStyle="1" w:styleId="xl134">
     <w:name w:val="xl134"/>
-    <w:basedOn w:val="Normal"/>
+    <w:basedOn w:val="a"/>
     <w:rsid w:val="00666F5F"/>
     <w:pPr>
       <w:pBdr>
@@ -6359,7 +6756,7 @@
   </w:style>
   <w:style w:type="paragraph" w:customStyle="1" w:styleId="xl135">
     <w:name w:val="xl135"/>
-    <w:basedOn w:val="Normal"/>
+    <w:basedOn w:val="a"/>
     <w:rsid w:val="00666F5F"/>
     <w:pPr>
       <w:pBdr>
@@ -6384,7 +6781,7 @@
   </w:style>
   <w:style w:type="paragraph" w:customStyle="1" w:styleId="xl136">
     <w:name w:val="xl136"/>
-    <w:basedOn w:val="Normal"/>
+    <w:basedOn w:val="a"/>
     <w:rsid w:val="00666F5F"/>
     <w:pPr>
       <w:pBdr>
@@ -6409,7 +6806,7 @@
   </w:style>
   <w:style w:type="paragraph" w:customStyle="1" w:styleId="xl137">
     <w:name w:val="xl137"/>
-    <w:basedOn w:val="Normal"/>
+    <w:basedOn w:val="a"/>
     <w:rsid w:val="00666F5F"/>
     <w:pPr>
       <w:pBdr>
@@ -6433,7 +6830,7 @@
   </w:style>
   <w:style w:type="paragraph" w:customStyle="1" w:styleId="xl138">
     <w:name w:val="xl138"/>
-    <w:basedOn w:val="Normal"/>
+    <w:basedOn w:val="a"/>
     <w:rsid w:val="00666F5F"/>
     <w:pPr>
       <w:pBdr>
@@ -6456,7 +6853,7 @@
   </w:style>
   <w:style w:type="paragraph" w:customStyle="1" w:styleId="xl139">
     <w:name w:val="xl139"/>
-    <w:basedOn w:val="Normal"/>
+    <w:basedOn w:val="a"/>
     <w:rsid w:val="00666F5F"/>
     <w:pPr>
       <w:pBdr>
@@ -6480,7 +6877,7 @@
   </w:style>
   <w:style w:type="paragraph" w:customStyle="1" w:styleId="xl140">
     <w:name w:val="xl140"/>
-    <w:basedOn w:val="Normal"/>
+    <w:basedOn w:val="a"/>
     <w:rsid w:val="00666F5F"/>
     <w:pPr>
       <w:pBdr>
@@ -6503,7 +6900,7 @@
   </w:style>
   <w:style w:type="paragraph" w:customStyle="1" w:styleId="xl141">
     <w:name w:val="xl141"/>
-    <w:basedOn w:val="Normal"/>
+    <w:basedOn w:val="a"/>
     <w:rsid w:val="00666F5F"/>
     <w:pPr>
       <w:pBdr>
@@ -6526,7 +6923,7 @@
   </w:style>
   <w:style w:type="paragraph" w:customStyle="1" w:styleId="xl142">
     <w:name w:val="xl142"/>
-    <w:basedOn w:val="Normal"/>
+    <w:basedOn w:val="a"/>
     <w:rsid w:val="00666F5F"/>
     <w:pPr>
       <w:pBdr>
@@ -6548,7 +6945,7 @@
   </w:style>
   <w:style w:type="paragraph" w:customStyle="1" w:styleId="xl143">
     <w:name w:val="xl143"/>
-    <w:basedOn w:val="Normal"/>
+    <w:basedOn w:val="a"/>
     <w:rsid w:val="00666F5F"/>
     <w:pPr>
       <w:pBdr>
@@ -6570,7 +6967,7 @@
   </w:style>
   <w:style w:type="paragraph" w:customStyle="1" w:styleId="xl144">
     <w:name w:val="xl144"/>
-    <w:basedOn w:val="Normal"/>
+    <w:basedOn w:val="a"/>
     <w:rsid w:val="00666F5F"/>
     <w:pPr>
       <w:pBdr>
@@ -6593,7 +6990,7 @@
   </w:style>
   <w:style w:type="paragraph" w:customStyle="1" w:styleId="xl145">
     <w:name w:val="xl145"/>
-    <w:basedOn w:val="Normal"/>
+    <w:basedOn w:val="a"/>
     <w:rsid w:val="00666F5F"/>
     <w:pPr>
       <w:pBdr>
@@ -6616,7 +7013,7 @@
   </w:style>
   <w:style w:type="paragraph" w:customStyle="1" w:styleId="xl146">
     <w:name w:val="xl146"/>
-    <w:basedOn w:val="Normal"/>
+    <w:basedOn w:val="a"/>
     <w:rsid w:val="00666F5F"/>
     <w:pPr>
       <w:pBdr>
@@ -6640,7 +7037,7 @@
   </w:style>
   <w:style w:type="paragraph" w:customStyle="1" w:styleId="xl147">
     <w:name w:val="xl147"/>
-    <w:basedOn w:val="Normal"/>
+    <w:basedOn w:val="a"/>
     <w:rsid w:val="00666F5F"/>
     <w:pPr>
       <w:pBdr>
@@ -6663,7 +7060,7 @@
   </w:style>
   <w:style w:type="paragraph" w:customStyle="1" w:styleId="xl148">
     <w:name w:val="xl148"/>
-    <w:basedOn w:val="Normal"/>
+    <w:basedOn w:val="a"/>
     <w:rsid w:val="00666F5F"/>
     <w:pPr>
       <w:pBdr>
@@ -6687,7 +7084,7 @@
   </w:style>
   <w:style w:type="paragraph" w:customStyle="1" w:styleId="xl149">
     <w:name w:val="xl149"/>
-    <w:basedOn w:val="Normal"/>
+    <w:basedOn w:val="a"/>
     <w:rsid w:val="00666F5F"/>
     <w:pPr>
       <w:pBdr>
@@ -6711,7 +7108,7 @@
   </w:style>
   <w:style w:type="paragraph" w:customStyle="1" w:styleId="xl150">
     <w:name w:val="xl150"/>
-    <w:basedOn w:val="Normal"/>
+    <w:basedOn w:val="a"/>
     <w:rsid w:val="00666F5F"/>
     <w:pPr>
       <w:pBdr>
@@ -6735,7 +7132,7 @@
   </w:style>
   <w:style w:type="paragraph" w:customStyle="1" w:styleId="xl151">
     <w:name w:val="xl151"/>
-    <w:basedOn w:val="Normal"/>
+    <w:basedOn w:val="a"/>
     <w:rsid w:val="00666F5F"/>
     <w:pPr>
       <w:pBdr>
@@ -6758,7 +7155,7 @@
   </w:style>
   <w:style w:type="paragraph" w:customStyle="1" w:styleId="xl152">
     <w:name w:val="xl152"/>
-    <w:basedOn w:val="Normal"/>
+    <w:basedOn w:val="a"/>
     <w:rsid w:val="00666F5F"/>
     <w:pPr>
       <w:pBdr>
@@ -6782,7 +7179,7 @@
   </w:style>
   <w:style w:type="paragraph" w:customStyle="1" w:styleId="xl153">
     <w:name w:val="xl153"/>
-    <w:basedOn w:val="Normal"/>
+    <w:basedOn w:val="a"/>
     <w:rsid w:val="00666F5F"/>
     <w:pPr>
       <w:pBdr>
@@ -6804,7 +7201,7 @@
   </w:style>
   <w:style w:type="paragraph" w:customStyle="1" w:styleId="xl154">
     <w:name w:val="xl154"/>
-    <w:basedOn w:val="Normal"/>
+    <w:basedOn w:val="a"/>
     <w:rsid w:val="00666F5F"/>
     <w:pPr>
       <w:pBdr>
@@ -6825,7 +7222,7 @@
   </w:style>
   <w:style w:type="paragraph" w:customStyle="1" w:styleId="xl155">
     <w:name w:val="xl155"/>
-    <w:basedOn w:val="Normal"/>
+    <w:basedOn w:val="a"/>
     <w:rsid w:val="00666F5F"/>
     <w:pPr>
       <w:pBdr>
@@ -6845,7 +7242,7 @@
   </w:style>
   <w:style w:type="paragraph" w:customStyle="1" w:styleId="xl156">
     <w:name w:val="xl156"/>
-    <w:basedOn w:val="Normal"/>
+    <w:basedOn w:val="a"/>
     <w:rsid w:val="00666F5F"/>
     <w:pPr>
       <w:pBdr>
@@ -6865,7 +7262,7 @@
   </w:style>
   <w:style w:type="paragraph" w:customStyle="1" w:styleId="xl157">
     <w:name w:val="xl157"/>
-    <w:basedOn w:val="Normal"/>
+    <w:basedOn w:val="a"/>
     <w:rsid w:val="00666F5F"/>
     <w:pPr>
       <w:pBdr>
@@ -6886,7 +7283,7 @@
   </w:style>
   <w:style w:type="paragraph" w:customStyle="1" w:styleId="xl158">
     <w:name w:val="xl158"/>
-    <w:basedOn w:val="Normal"/>
+    <w:basedOn w:val="a"/>
     <w:rsid w:val="00666F5F"/>
     <w:pPr>
       <w:pBdr>
@@ -6908,7 +7305,7 @@
   </w:style>
   <w:style w:type="paragraph" w:customStyle="1" w:styleId="xl159">
     <w:name w:val="xl159"/>
-    <w:basedOn w:val="Normal"/>
+    <w:basedOn w:val="a"/>
     <w:rsid w:val="00666F5F"/>
     <w:pPr>
       <w:pBdr>
@@ -6929,7 +7326,7 @@
   </w:style>
   <w:style w:type="paragraph" w:customStyle="1" w:styleId="xl160">
     <w:name w:val="xl160"/>
-    <w:basedOn w:val="Normal"/>
+    <w:basedOn w:val="a"/>
     <w:rsid w:val="00666F5F"/>
     <w:pPr>
       <w:pBdr>
@@ -6949,7 +7346,7 @@
   </w:style>
   <w:style w:type="paragraph" w:customStyle="1" w:styleId="xl161">
     <w:name w:val="xl161"/>
-    <w:basedOn w:val="Normal"/>
+    <w:basedOn w:val="a"/>
     <w:rsid w:val="00666F5F"/>
     <w:pPr>
       <w:pBdr>
@@ -6970,7 +7367,7 @@
   </w:style>
   <w:style w:type="paragraph" w:customStyle="1" w:styleId="xl162">
     <w:name w:val="xl162"/>
-    <w:basedOn w:val="Normal"/>
+    <w:basedOn w:val="a"/>
     <w:rsid w:val="00666F5F"/>
     <w:pPr>
       <w:pBdr>
@@ -6991,7 +7388,7 @@
   </w:style>
   <w:style w:type="paragraph" w:customStyle="1" w:styleId="xl163">
     <w:name w:val="xl163"/>
-    <w:basedOn w:val="Normal"/>
+    <w:basedOn w:val="a"/>
     <w:rsid w:val="00666F5F"/>
     <w:pPr>
       <w:pBdr>
@@ -7012,7 +7409,7 @@
   </w:style>
   <w:style w:type="paragraph" w:customStyle="1" w:styleId="xl164">
     <w:name w:val="xl164"/>
-    <w:basedOn w:val="Normal"/>
+    <w:basedOn w:val="a"/>
     <w:rsid w:val="00666F5F"/>
     <w:pPr>
       <w:pBdr>
@@ -7031,7 +7428,7 @@
   </w:style>
   <w:style w:type="paragraph" w:customStyle="1" w:styleId="xl165">
     <w:name w:val="xl165"/>
-    <w:basedOn w:val="Normal"/>
+    <w:basedOn w:val="a"/>
     <w:rsid w:val="00666F5F"/>
     <w:pPr>
       <w:pBdr>
@@ -7049,7 +7446,7 @@
   </w:style>
   <w:style w:type="paragraph" w:customStyle="1" w:styleId="xl166">
     <w:name w:val="xl166"/>
-    <w:basedOn w:val="Normal"/>
+    <w:basedOn w:val="a"/>
     <w:rsid w:val="00666F5F"/>
     <w:pPr>
       <w:pBdr>
@@ -7068,7 +7465,7 @@
   </w:style>
   <w:style w:type="paragraph" w:customStyle="1" w:styleId="xl167">
     <w:name w:val="xl167"/>
-    <w:basedOn w:val="Normal"/>
+    <w:basedOn w:val="a"/>
     <w:rsid w:val="00666F5F"/>
     <w:pPr>
       <w:pBdr>
@@ -7091,7 +7488,7 @@
   </w:style>
   <w:style w:type="paragraph" w:customStyle="1" w:styleId="xl168">
     <w:name w:val="xl168"/>
-    <w:basedOn w:val="Normal"/>
+    <w:basedOn w:val="a"/>
     <w:rsid w:val="00666F5F"/>
     <w:pPr>
       <w:pBdr>
@@ -7113,7 +7510,7 @@
   </w:style>
   <w:style w:type="paragraph" w:customStyle="1" w:styleId="xl169">
     <w:name w:val="xl169"/>
-    <w:basedOn w:val="Normal"/>
+    <w:basedOn w:val="a"/>
     <w:rsid w:val="00666F5F"/>
     <w:pPr>
       <w:pBdr>
@@ -7136,7 +7533,7 @@
   </w:style>
   <w:style w:type="paragraph" w:customStyle="1" w:styleId="xl170">
     <w:name w:val="xl170"/>
-    <w:basedOn w:val="Normal"/>
+    <w:basedOn w:val="a"/>
     <w:rsid w:val="00666F5F"/>
     <w:pPr>
       <w:pBdr>
@@ -7158,7 +7555,7 @@
   </w:style>
   <w:style w:type="paragraph" w:customStyle="1" w:styleId="xl171">
     <w:name w:val="xl171"/>
-    <w:basedOn w:val="Normal"/>
+    <w:basedOn w:val="a"/>
     <w:rsid w:val="00666F5F"/>
     <w:pPr>
       <w:pBdr>
@@ -7180,7 +7577,7 @@
   </w:style>
   <w:style w:type="paragraph" w:customStyle="1" w:styleId="xl172">
     <w:name w:val="xl172"/>
-    <w:basedOn w:val="Normal"/>
+    <w:basedOn w:val="a"/>
     <w:rsid w:val="00666F5F"/>
     <w:pPr>
       <w:pBdr>
@@ -7203,7 +7600,7 @@
   </w:style>
   <w:style w:type="paragraph" w:customStyle="1" w:styleId="xl173">
     <w:name w:val="xl173"/>
-    <w:basedOn w:val="Normal"/>
+    <w:basedOn w:val="a"/>
     <w:rsid w:val="00666F5F"/>
     <w:pPr>
       <w:pBdr>
@@ -7227,7 +7624,7 @@
   </w:style>
   <w:style w:type="paragraph" w:customStyle="1" w:styleId="xl174">
     <w:name w:val="xl174"/>
-    <w:basedOn w:val="Normal"/>
+    <w:basedOn w:val="a"/>
     <w:rsid w:val="00666F5F"/>
     <w:pPr>
       <w:spacing w:before="100" w:beforeAutospacing="1" w:after="100" w:afterAutospacing="1" w:line="240" w:lineRule="auto"/>
@@ -7245,7 +7642,7 @@
   </w:style>
   <w:style w:type="paragraph" w:customStyle="1" w:styleId="xl175">
     <w:name w:val="xl175"/>
-    <w:basedOn w:val="Normal"/>
+    <w:basedOn w:val="a"/>
     <w:rsid w:val="00666F5F"/>
     <w:pPr>
       <w:spacing w:before="100" w:beforeAutospacing="1" w:after="100" w:afterAutospacing="1" w:line="240" w:lineRule="auto"/>
@@ -7262,7 +7659,7 @@
   </w:style>
   <w:style w:type="paragraph" w:customStyle="1" w:styleId="xl176">
     <w:name w:val="xl176"/>
-    <w:basedOn w:val="Normal"/>
+    <w:basedOn w:val="a"/>
     <w:rsid w:val="00666F5F"/>
     <w:pPr>
       <w:pBdr>
@@ -7287,7 +7684,7 @@
   </w:style>
   <w:style w:type="paragraph" w:customStyle="1" w:styleId="xl177">
     <w:name w:val="xl177"/>
-    <w:basedOn w:val="Normal"/>
+    <w:basedOn w:val="a"/>
     <w:rsid w:val="00666F5F"/>
     <w:pPr>
       <w:pBdr>
@@ -7311,7 +7708,7 @@
   </w:style>
   <w:style w:type="paragraph" w:customStyle="1" w:styleId="xl178">
     <w:name w:val="xl178"/>
-    <w:basedOn w:val="Normal"/>
+    <w:basedOn w:val="a"/>
     <w:rsid w:val="00666F5F"/>
     <w:pPr>
       <w:pBdr>
@@ -7331,7 +7728,7 @@
   </w:style>
   <w:style w:type="paragraph" w:customStyle="1" w:styleId="xl179">
     <w:name w:val="xl179"/>
-    <w:basedOn w:val="Normal"/>
+    <w:basedOn w:val="a"/>
     <w:rsid w:val="00666F5F"/>
     <w:pPr>
       <w:spacing w:before="100" w:beforeAutospacing="1" w:after="100" w:afterAutospacing="1" w:line="240" w:lineRule="auto"/>
@@ -7349,7 +7746,7 @@
   </w:style>
   <w:style w:type="paragraph" w:customStyle="1" w:styleId="xl180">
     <w:name w:val="xl180"/>
-    <w:basedOn w:val="Normal"/>
+    <w:basedOn w:val="a"/>
     <w:rsid w:val="00666F5F"/>
     <w:pPr>
       <w:pBdr>
@@ -7369,7 +7766,7 @@
   </w:style>
   <w:style w:type="paragraph" w:customStyle="1" w:styleId="xl181">
     <w:name w:val="xl181"/>
-    <w:basedOn w:val="Normal"/>
+    <w:basedOn w:val="a"/>
     <w:rsid w:val="00666F5F"/>
     <w:pPr>
       <w:pBdr>
@@ -7391,7 +7788,7 @@
   </w:style>
   <w:style w:type="paragraph" w:customStyle="1" w:styleId="xl182">
     <w:name w:val="xl182"/>
-    <w:basedOn w:val="Normal"/>
+    <w:basedOn w:val="a"/>
     <w:rsid w:val="00666F5F"/>
     <w:pPr>
       <w:pBdr>
@@ -7412,7 +7809,7 @@
   </w:style>
   <w:style w:type="paragraph" w:customStyle="1" w:styleId="xl183">
     <w:name w:val="xl183"/>
-    <w:basedOn w:val="Normal"/>
+    <w:basedOn w:val="a"/>
     <w:rsid w:val="00666F5F"/>
     <w:pPr>
       <w:pBdr>
@@ -7434,7 +7831,7 @@
   </w:style>
   <w:style w:type="paragraph" w:customStyle="1" w:styleId="xl184">
     <w:name w:val="xl184"/>
-    <w:basedOn w:val="Normal"/>
+    <w:basedOn w:val="a"/>
     <w:rsid w:val="00666F5F"/>
     <w:pPr>
       <w:pBdr>
@@ -7457,7 +7854,7 @@
   </w:style>
   <w:style w:type="paragraph" w:customStyle="1" w:styleId="xl185">
     <w:name w:val="xl185"/>
-    <w:basedOn w:val="Normal"/>
+    <w:basedOn w:val="a"/>
     <w:rsid w:val="00666F5F"/>
     <w:pPr>
       <w:pBdr>
@@ -7477,7 +7874,7 @@
   </w:style>
   <w:style w:type="paragraph" w:customStyle="1" w:styleId="xl186">
     <w:name w:val="xl186"/>
-    <w:basedOn w:val="Normal"/>
+    <w:basedOn w:val="a"/>
     <w:rsid w:val="00666F5F"/>
     <w:pPr>
       <w:pBdr>
@@ -7498,7 +7895,7 @@
   </w:style>
   <w:style w:type="paragraph" w:customStyle="1" w:styleId="xl187">
     <w:name w:val="xl187"/>
-    <w:basedOn w:val="Normal"/>
+    <w:basedOn w:val="a"/>
     <w:rsid w:val="00666F5F"/>
     <w:pPr>
       <w:pBdr>
@@ -7515,7 +7912,7 @@
   </w:style>
   <w:style w:type="paragraph" w:customStyle="1" w:styleId="xl188">
     <w:name w:val="xl188"/>
-    <w:basedOn w:val="Normal"/>
+    <w:basedOn w:val="a"/>
     <w:rsid w:val="00666F5F"/>
     <w:pPr>
       <w:pBdr>
@@ -7532,7 +7929,7 @@
   </w:style>
   <w:style w:type="paragraph" w:customStyle="1" w:styleId="xl189">
     <w:name w:val="xl189"/>
-    <w:basedOn w:val="Normal"/>
+    <w:basedOn w:val="a"/>
     <w:rsid w:val="00666F5F"/>
     <w:pPr>
       <w:pBdr>
@@ -7551,7 +7948,7 @@
   </w:style>
   <w:style w:type="paragraph" w:customStyle="1" w:styleId="xl190">
     <w:name w:val="xl190"/>
-    <w:basedOn w:val="Normal"/>
+    <w:basedOn w:val="a"/>
     <w:rsid w:val="00666F5F"/>
     <w:pPr>
       <w:pBdr>
@@ -7569,7 +7966,7 @@
   </w:style>
   <w:style w:type="paragraph" w:customStyle="1" w:styleId="xl191">
     <w:name w:val="xl191"/>
-    <w:basedOn w:val="Normal"/>
+    <w:basedOn w:val="a"/>
     <w:rsid w:val="00666F5F"/>
     <w:pPr>
       <w:pBdr>
@@ -7588,7 +7985,7 @@
   </w:style>
   <w:style w:type="paragraph" w:customStyle="1" w:styleId="xl192">
     <w:name w:val="xl192"/>
-    <w:basedOn w:val="Normal"/>
+    <w:basedOn w:val="a"/>
     <w:rsid w:val="00666F5F"/>
     <w:pPr>
       <w:pBdr>
@@ -7610,7 +8007,7 @@
   </w:style>
   <w:style w:type="paragraph" w:customStyle="1" w:styleId="xl193">
     <w:name w:val="xl193"/>
-    <w:basedOn w:val="Normal"/>
+    <w:basedOn w:val="a"/>
     <w:rsid w:val="00666F5F"/>
     <w:pPr>
       <w:shd w:val="clear" w:color="000000" w:fill="DCE6F1"/>
@@ -7629,7 +8026,7 @@
   </w:style>
   <w:style w:type="paragraph" w:customStyle="1" w:styleId="xl194">
     <w:name w:val="xl194"/>
-    <w:basedOn w:val="Normal"/>
+    <w:basedOn w:val="a"/>
     <w:rsid w:val="00666F5F"/>
     <w:pPr>
       <w:pBdr>
@@ -7652,7 +8049,7 @@
   </w:style>
   <w:style w:type="paragraph" w:customStyle="1" w:styleId="xl195">
     <w:name w:val="xl195"/>
-    <w:basedOn w:val="Normal"/>
+    <w:basedOn w:val="a"/>
     <w:rsid w:val="00666F5F"/>
     <w:pPr>
       <w:pBdr>
@@ -7674,7 +8071,7 @@
   </w:style>
   <w:style w:type="paragraph" w:customStyle="1" w:styleId="xl196">
     <w:name w:val="xl196"/>
-    <w:basedOn w:val="Normal"/>
+    <w:basedOn w:val="a"/>
     <w:rsid w:val="00666F5F"/>
     <w:pPr>
       <w:pBdr>
@@ -7697,7 +8094,7 @@
   </w:style>
   <w:style w:type="paragraph" w:customStyle="1" w:styleId="xl197">
     <w:name w:val="xl197"/>
-    <w:basedOn w:val="Normal"/>
+    <w:basedOn w:val="a"/>
     <w:rsid w:val="00666F5F"/>
     <w:pPr>
       <w:pBdr>
@@ -7719,7 +8116,7 @@
   </w:style>
   <w:style w:type="paragraph" w:customStyle="1" w:styleId="xl198">
     <w:name w:val="xl198"/>
-    <w:basedOn w:val="Normal"/>
+    <w:basedOn w:val="a"/>
     <w:rsid w:val="00666F5F"/>
     <w:pPr>
       <w:pBdr>
@@ -7741,7 +8138,7 @@
   </w:style>
   <w:style w:type="paragraph" w:customStyle="1" w:styleId="xl199">
     <w:name w:val="xl199"/>
-    <w:basedOn w:val="Normal"/>
+    <w:basedOn w:val="a"/>
     <w:rsid w:val="00666F5F"/>
     <w:pPr>
       <w:shd w:val="clear" w:color="000000" w:fill="DCE6F1"/>
@@ -7758,9 +8155,9 @@
       <w:lang w:eastAsia="ru-RU"/>
     </w:rPr>
   </w:style>
-  <w:style w:type="table" w:styleId="TableGrid">
+  <w:style w:type="table" w:styleId="a5">
     <w:name w:val="Table Grid"/>
-    <w:basedOn w:val="TableNormal"/>
+    <w:basedOn w:val="a1"/>
     <w:uiPriority w:val="59"/>
     <w:rsid w:val="00666F5F"/>
     <w:tblPr>
@@ -7774,10 +8171,10 @@
       </w:tblBorders>
     </w:tblPr>
   </w:style>
-  <w:style w:type="paragraph" w:styleId="ListParagraph">
+  <w:style w:type="paragraph" w:styleId="a6">
     <w:name w:val="List Paragraph"/>
-    <w:basedOn w:val="Normal"/>
-    <w:link w:val="ListParagraphChar"/>
+    <w:basedOn w:val="a"/>
+    <w:link w:val="a7"/>
     <w:uiPriority w:val="34"/>
     <w:qFormat/>
     <w:rsid w:val="00DB4943"/>
@@ -7786,7 +8183,7 @@
       <w:contextualSpacing/>
     </w:pPr>
   </w:style>
-  <w:style w:type="paragraph" w:styleId="NoSpacing">
+  <w:style w:type="paragraph" w:styleId="a8">
     <w:name w:val="No Spacing"/>
     <w:uiPriority w:val="1"/>
     <w:qFormat/>
@@ -7801,9 +8198,9 @@
     <w:name w:val="apple-converted-space"/>
     <w:rsid w:val="00BD3A59"/>
   </w:style>
-  <w:style w:type="character" w:customStyle="1" w:styleId="ListParagraphChar">
-    <w:name w:val="List Paragraph Char"/>
-    <w:link w:val="ListParagraph"/>
+  <w:style w:type="character" w:customStyle="1" w:styleId="a7">
+    <w:name w:val="Абзац списка Знак"/>
+    <w:link w:val="a6"/>
     <w:uiPriority w:val="99"/>
     <w:locked/>
     <w:rsid w:val="00F52046"/>
@@ -7824,10 +8221,10 @@
       <w:specVanish w:val="0"/>
     </w:rPr>
   </w:style>
-  <w:style w:type="paragraph" w:styleId="BodyText2">
+  <w:style w:type="paragraph" w:styleId="2">
     <w:name w:val="Body Text 2"/>
-    <w:basedOn w:val="Normal"/>
-    <w:link w:val="BodyText2Char"/>
+    <w:basedOn w:val="a"/>
+    <w:link w:val="20"/>
     <w:rsid w:val="0052024B"/>
     <w:pPr>
       <w:spacing w:after="120" w:line="480" w:lineRule="auto"/>
@@ -7838,19 +8235,19 @@
       <w:lang w:eastAsia="ru-RU"/>
     </w:rPr>
   </w:style>
-  <w:style w:type="character" w:customStyle="1" w:styleId="BodyText2Char">
-    <w:name w:val="Body Text 2 Char"/>
-    <w:link w:val="BodyText2"/>
+  <w:style w:type="character" w:customStyle="1" w:styleId="20">
+    <w:name w:val="Основной текст 2 Знак"/>
+    <w:link w:val="2"/>
     <w:rsid w:val="0052024B"/>
     <w:rPr>
       <w:rFonts w:ascii="Garamond" w:eastAsia="Times New Roman" w:hAnsi="Garamond"/>
       <w:sz w:val="22"/>
     </w:rPr>
   </w:style>
-  <w:style w:type="paragraph" w:styleId="BalloonText">
+  <w:style w:type="paragraph" w:styleId="a9">
     <w:name w:val="Balloon Text"/>
-    <w:basedOn w:val="Normal"/>
-    <w:link w:val="BalloonTextChar"/>
+    <w:basedOn w:val="a"/>
+    <w:link w:val="aa"/>
     <w:uiPriority w:val="99"/>
     <w:semiHidden/>
     <w:unhideWhenUsed/>
@@ -7864,9 +8261,9 @@
       <w:szCs w:val="16"/>
     </w:rPr>
   </w:style>
-  <w:style w:type="character" w:customStyle="1" w:styleId="BalloonTextChar">
-    <w:name w:val="Balloon Text Char"/>
-    <w:link w:val="BalloonText"/>
+  <w:style w:type="character" w:customStyle="1" w:styleId="aa">
+    <w:name w:val="Текст выноски Знак"/>
+    <w:link w:val="a9"/>
     <w:uiPriority w:val="99"/>
     <w:semiHidden/>
     <w:rsid w:val="00F77EDE"/>

</xml_diff>